<commit_message>
get ready for future Best Night weeks
</commit_message>
<xml_diff>
--- a/FutureGroupGuides/Originals/Best Night Week 4.docx
+++ b/FutureGroupGuides/Originals/Best Night Week 4.docx
@@ -91,17 +91,7 @@
           <w:b/>
           <w:sz w:val="32"/>
         </w:rPr>
-        <w:t xml:space="preserve"> Grade C</w:t>
-      </w:r>
-      <w:bookmarkStart w:id="0" w:name="_GoBack"/>
-      <w:bookmarkEnd w:id="0"/>
-      <w:r>
-        <w:rPr>
-          <w:rFonts w:ascii="Calibri" w:hAnsi="Calibri"/>
-          <w:b/>
-          <w:sz w:val="32"/>
-        </w:rPr>
-        <w:t xml:space="preserve">urriculum - </w:t>
+        <w:t xml:space="preserve"> Grade Curriculum - </w:t>
       </w:r>
       <w:r>
         <w:rPr>
@@ -341,7 +331,21 @@
         <w:rPr>
           <w:rFonts w:ascii="Calibri" w:hAnsi="Calibri"/>
         </w:rPr>
-        <w:t>Have you noticed any trends as you watch your students worship? Do they look confused? Do they mimic the 9</w:t>
+        <w:t xml:space="preserve">Have you noticed any trends as you watch your </w:t>
+      </w:r>
+      <w:proofErr w:type="gramStart"/>
+      <w:r>
+        <w:rPr>
+          <w:rFonts w:ascii="Calibri" w:hAnsi="Calibri"/>
+        </w:rPr>
+        <w:t>students</w:t>
+      </w:r>
+      <w:proofErr w:type="gramEnd"/>
+      <w:r>
+        <w:rPr>
+          <w:rFonts w:ascii="Calibri" w:hAnsi="Calibri"/>
+        </w:rPr>
+        <w:t xml:space="preserve"> worship? Do they look confused? Do they mimic the 9</w:t>
       </w:r>
       <w:r>
         <w:rPr>
@@ -360,7 +364,21 @@
         <w:rPr>
           <w:rFonts w:ascii="Calibri" w:hAnsi="Calibri"/>
         </w:rPr>
-        <w:t>? Do they play on their phone? Tonight we want you to enter into a discussion with your 6</w:t>
+        <w:t xml:space="preserve">? Do they play on their phone? </w:t>
+      </w:r>
+      <w:proofErr w:type="gramStart"/>
+      <w:r>
+        <w:rPr>
+          <w:rFonts w:ascii="Calibri" w:hAnsi="Calibri"/>
+        </w:rPr>
+        <w:t>Tonight</w:t>
+      </w:r>
+      <w:proofErr w:type="gramEnd"/>
+      <w:r>
+        <w:rPr>
+          <w:rFonts w:ascii="Calibri" w:hAnsi="Calibri"/>
+        </w:rPr>
+        <w:t xml:space="preserve"> we want you to enter into a discussion with your 6</w:t>
       </w:r>
       <w:r>
         <w:rPr>
@@ -373,7 +391,21 @@
         <w:rPr>
           <w:rFonts w:ascii="Calibri" w:hAnsi="Calibri"/>
         </w:rPr>
-        <w:t xml:space="preserve"> graders about why we worship and how we worship. Often times, their distraction isn’t </w:t>
+        <w:t xml:space="preserve"> graders about why we worship and how we worship. </w:t>
+      </w:r>
+      <w:proofErr w:type="gramStart"/>
+      <w:r>
+        <w:rPr>
+          <w:rFonts w:ascii="Calibri" w:hAnsi="Calibri"/>
+        </w:rPr>
+        <w:t>Often times</w:t>
+      </w:r>
+      <w:proofErr w:type="gramEnd"/>
+      <w:r>
+        <w:rPr>
+          <w:rFonts w:ascii="Calibri" w:hAnsi="Calibri"/>
+        </w:rPr>
+        <w:t xml:space="preserve">, their distraction isn’t </w:t>
       </w:r>
       <w:r>
         <w:rPr>
@@ -441,7 +473,21 @@
         <w:rPr>
           <w:rFonts w:ascii="Calibri" w:hAnsi="Calibri"/>
         </w:rPr>
-        <w:t xml:space="preserve"> by focusing on who He is and praising Him for it. Worship can take on many forms. But, tonight we are going to talk about the corporate worship that takes place here at FPS.</w:t>
+        <w:t xml:space="preserve"> by focusing on who He is and praising Him for it. Worship can take on many forms. </w:t>
+      </w:r>
+      <w:proofErr w:type="gramStart"/>
+      <w:r>
+        <w:rPr>
+          <w:rFonts w:ascii="Calibri" w:hAnsi="Calibri"/>
+        </w:rPr>
+        <w:t>But,</w:t>
+      </w:r>
+      <w:proofErr w:type="gramEnd"/>
+      <w:r>
+        <w:rPr>
+          <w:rFonts w:ascii="Calibri" w:hAnsi="Calibri"/>
+        </w:rPr>
+        <w:t xml:space="preserve"> tonight we are going to talk about the corporate worship that takes place here at FPS.</w:t>
       </w:r>
     </w:p>
     <w:p>
@@ -511,7 +557,35 @@
         <w:rPr>
           <w:rFonts w:ascii="Calibri" w:hAnsi="Calibri"/>
         </w:rPr>
-        <w:t xml:space="preserve">Whatever students spend the most time on is what they worship most. Usually these things are earthly things: cell phones, social medias, school, etc. Now, these things aren’t bad things. In fact, some of them are even really good things. But, as a leader you know how quickly things can get in-between you and Jesus. </w:t>
+        <w:t xml:space="preserve">Whatever students spend the most time on is what they worship most. Usually these things are earthly things: cell phones, social medias, school, etc. Now, these things aren’t bad things. In fact, some of them are even </w:t>
+      </w:r>
+      <w:proofErr w:type="gramStart"/>
+      <w:r>
+        <w:rPr>
+          <w:rFonts w:ascii="Calibri" w:hAnsi="Calibri"/>
+        </w:rPr>
+        <w:t>really good</w:t>
+      </w:r>
+      <w:proofErr w:type="gramEnd"/>
+      <w:r>
+        <w:rPr>
+          <w:rFonts w:ascii="Calibri" w:hAnsi="Calibri"/>
+        </w:rPr>
+        <w:t xml:space="preserve"> things. </w:t>
+      </w:r>
+      <w:proofErr w:type="gramStart"/>
+      <w:r>
+        <w:rPr>
+          <w:rFonts w:ascii="Calibri" w:hAnsi="Calibri"/>
+        </w:rPr>
+        <w:t>But,</w:t>
+      </w:r>
+      <w:proofErr w:type="gramEnd"/>
+      <w:r>
+        <w:rPr>
+          <w:rFonts w:ascii="Calibri" w:hAnsi="Calibri"/>
+        </w:rPr>
+        <w:t xml:space="preserve"> as a leader you know how quickly things can get in-between you and Jesus. </w:t>
       </w:r>
     </w:p>
     <w:p>
@@ -606,13 +680,6 @@
         </w:rPr>
         <w:t>– “Set your minds on things above, not on earthly things.”</w:t>
       </w:r>
-    </w:p>
-    <w:p>
-      <w:pPr>
-        <w:rPr>
-          <w:rFonts w:ascii="Calibri" w:eastAsia="Times New Roman" w:hAnsi="Calibri"/>
-        </w:rPr>
-      </w:pPr>
     </w:p>
     <w:p>
       <w:pPr>
@@ -631,6 +698,7 @@
           <w:rFonts w:ascii="Calibri" w:hAnsi="Calibri"/>
           <w:b/>
         </w:rPr>
+        <w:lastRenderedPageBreak/>
         <w:t xml:space="preserve">What </w:t>
       </w:r>
       <w:r>
@@ -638,8 +706,17 @@
           <w:rFonts w:ascii="Calibri" w:hAnsi="Calibri"/>
           <w:b/>
         </w:rPr>
-        <w:t>do you think the author was talking about when they said</w:t>
-      </w:r>
+        <w:t xml:space="preserve">do you think the author was talking about when they </w:t>
+      </w:r>
+      <w:proofErr w:type="gramStart"/>
+      <w:r>
+        <w:rPr>
+          <w:rFonts w:ascii="Calibri" w:hAnsi="Calibri"/>
+          <w:b/>
+        </w:rPr>
+        <w:t>said</w:t>
+      </w:r>
+      <w:proofErr w:type="gramEnd"/>
       <w:r>
         <w:rPr>
           <w:rFonts w:ascii="Calibri" w:hAnsi="Calibri"/>
@@ -705,7 +782,23 @@
           <w:rFonts w:ascii="Calibri" w:hAnsi="Calibri"/>
           <w:b/>
         </w:rPr>
-        <w:t>What does this verse mean when it says “earthly things?”</w:t>
+        <w:t xml:space="preserve">What does this verse mean when it </w:t>
+      </w:r>
+      <w:proofErr w:type="gramStart"/>
+      <w:r>
+        <w:rPr>
+          <w:rFonts w:ascii="Calibri" w:hAnsi="Calibri"/>
+          <w:b/>
+        </w:rPr>
+        <w:t>says</w:t>
+      </w:r>
+      <w:proofErr w:type="gramEnd"/>
+      <w:r>
+        <w:rPr>
+          <w:rFonts w:ascii="Calibri" w:hAnsi="Calibri"/>
+          <w:b/>
+        </w:rPr>
+        <w:t xml:space="preserve"> “earthly things?”</w:t>
       </w:r>
     </w:p>
     <w:p>
@@ -725,7 +818,23 @@
           <w:rFonts w:ascii="Calibri" w:hAnsi="Calibri"/>
           <w:i/>
         </w:rPr>
-        <w:t xml:space="preserve">Earthly things are the things around us, including: friends, social media, school, family, sports, popularity, etc. </w:t>
+        <w:t xml:space="preserve">Earthly things are the things around us, </w:t>
+      </w:r>
+      <w:proofErr w:type="gramStart"/>
+      <w:r>
+        <w:rPr>
+          <w:rFonts w:ascii="Calibri" w:hAnsi="Calibri"/>
+          <w:i/>
+        </w:rPr>
+        <w:t>including:</w:t>
+      </w:r>
+      <w:proofErr w:type="gramEnd"/>
+      <w:r>
+        <w:rPr>
+          <w:rFonts w:ascii="Calibri" w:hAnsi="Calibri"/>
+          <w:i/>
+        </w:rPr>
+        <w:t xml:space="preserve"> friends, social media, school, family, sports, popularity, etc. </w:t>
       </w:r>
     </w:p>
     <w:p>
@@ -826,7 +935,23 @@
           <w:rFonts w:ascii="Calibri" w:hAnsi="Calibri"/>
           <w:i/>
         </w:rPr>
-        <w:t xml:space="preserve">There are tons of good things we can focus on. In fact, it’s not wrong to focus on other things at all. But, Jesus just asks us to not </w:t>
+        <w:t xml:space="preserve">There are tons of good things we can focus on. In fact, it’s not wrong to focus on other things at all. </w:t>
+      </w:r>
+      <w:proofErr w:type="gramStart"/>
+      <w:r>
+        <w:rPr>
+          <w:rFonts w:ascii="Calibri" w:hAnsi="Calibri"/>
+          <w:i/>
+        </w:rPr>
+        <w:t>But,</w:t>
+      </w:r>
+      <w:proofErr w:type="gramEnd"/>
+      <w:r>
+        <w:rPr>
+          <w:rFonts w:ascii="Calibri" w:hAnsi="Calibri"/>
+          <w:i/>
+        </w:rPr>
+        <w:t xml:space="preserve"> Jesus just asks us to not </w:t>
       </w:r>
       <w:r>
         <w:rPr>
@@ -974,7 +1099,6 @@
           <w:ilvl w:val="1"/>
           <w:numId w:val="30"/>
         </w:numPr>
-        <w:spacing w:after="120"/>
         <w:rPr>
           <w:rFonts w:ascii="Calibri" w:hAnsi="Calibri"/>
           <w:b/>
@@ -1075,7 +1199,21 @@
         <w:rPr>
           <w:rFonts w:ascii="Calibri" w:hAnsi="Calibri"/>
         </w:rPr>
-        <w:t xml:space="preserve"> experience as they worship Jesus at FPS. Maybe, one hope is that even for just a moment they are able to focus on Jesus when life is crazy and chaotic. Maybe, one hope is that worship is their escape from everything that seems to be going wrong in their life as they turn </w:t>
+        <w:t xml:space="preserve"> experience as they worship Jesus at FPS. Maybe, one hope is that even for just a moment they </w:t>
+      </w:r>
+      <w:proofErr w:type="gramStart"/>
+      <w:r>
+        <w:rPr>
+          <w:rFonts w:ascii="Calibri" w:hAnsi="Calibri"/>
+        </w:rPr>
+        <w:t>are able to</w:t>
+      </w:r>
+      <w:proofErr w:type="gramEnd"/>
+      <w:r>
+        <w:rPr>
+          <w:rFonts w:ascii="Calibri" w:hAnsi="Calibri"/>
+        </w:rPr>
+        <w:t xml:space="preserve"> focus on Jesus when life is crazy and chaotic. Maybe, one hope is that worship is their escape from everything that seems to be going wrong in their life as they turn </w:t>
       </w:r>
       <w:r>
         <w:rPr>
@@ -1143,7 +1281,6 @@
           <w:ilvl w:val="1"/>
           <w:numId w:val="30"/>
         </w:numPr>
-        <w:spacing w:after="120"/>
         <w:rPr>
           <w:rFonts w:ascii="Calibri" w:hAnsi="Calibri"/>
         </w:rPr>
@@ -1176,6 +1313,12 @@
           <w:rFonts w:ascii="Calibri" w:hAnsi="Calibri"/>
         </w:rPr>
       </w:pPr>
+      <w:r>
+        <w:rPr>
+          <w:rFonts w:ascii="Calibri" w:hAnsi="Calibri"/>
+        </w:rPr>
+        <w:t xml:space="preserve">TAKE IT OUT </w:t>
+      </w:r>
     </w:p>
     <w:p>
       <w:pPr>
@@ -1190,32 +1333,6 @@
         <w:rPr>
           <w:rFonts w:ascii="Calibri" w:hAnsi="Calibri"/>
         </w:rPr>
-        <w:t xml:space="preserve">TAKE IT OUT </w:t>
-      </w:r>
-    </w:p>
-    <w:p>
-      <w:pPr>
-        <w:tabs>
-          <w:tab w:val="left" w:pos="1728"/>
-        </w:tabs>
-        <w:rPr>
-          <w:rFonts w:ascii="Calibri" w:hAnsi="Calibri"/>
-        </w:rPr>
-      </w:pPr>
-    </w:p>
-    <w:p>
-      <w:pPr>
-        <w:tabs>
-          <w:tab w:val="left" w:pos="1728"/>
-        </w:tabs>
-        <w:rPr>
-          <w:rFonts w:ascii="Calibri" w:hAnsi="Calibri"/>
-        </w:rPr>
-      </w:pPr>
-      <w:r>
-        <w:rPr>
-          <w:rFonts w:ascii="Calibri" w:hAnsi="Calibri"/>
-        </w:rPr>
         <w:t xml:space="preserve">Close small group out with prayer requests. </w:t>
       </w:r>
       <w:r>
@@ -1224,29 +1341,14 @@
         </w:rPr>
         <w:t xml:space="preserve">Pray that students would experience the love of Jesus as they worship Him. </w:t>
       </w:r>
-    </w:p>
-    <w:p>
-      <w:pPr>
-        <w:tabs>
-          <w:tab w:val="left" w:pos="1728"/>
-        </w:tabs>
-        <w:rPr>
-          <w:rFonts w:ascii="Calibri" w:hAnsi="Calibri"/>
-        </w:rPr>
-      </w:pPr>
       <w:r>
         <w:rPr>
           <w:rFonts w:ascii="Calibri" w:hAnsi="Calibri"/>
         </w:rPr>
         <w:t xml:space="preserve">After prayer, be sure to remind them of any upcoming group serving activities or student events and THE WEEKEND! </w:t>
       </w:r>
-    </w:p>
-    <w:p>
-      <w:pPr>
-        <w:rPr>
-          <w:rFonts w:ascii="Calibri" w:hAnsi="Calibri"/>
-        </w:rPr>
-      </w:pPr>
+      <w:bookmarkStart w:id="0" w:name="_GoBack"/>
+      <w:bookmarkEnd w:id="0"/>
     </w:p>
     <w:sectPr>
       <w:headerReference w:type="even" r:id="rId8"/>
@@ -4751,7 +4853,7 @@
     </w:rPrDefault>
     <w:pPrDefault/>
   </w:docDefaults>
-  <w:latentStyles w:defLockedState="0" w:defUIPriority="99" w:defSemiHidden="0" w:defUnhideWhenUsed="0" w:defQFormat="0" w:count="375">
+  <w:latentStyles w:defLockedState="0" w:defUIPriority="99" w:defSemiHidden="0" w:defUnhideWhenUsed="0" w:defQFormat="0" w:count="376">
     <w:lsdException w:name="Normal" w:uiPriority="0" w:qFormat="1"/>
     <w:lsdException w:name="heading 1" w:uiPriority="9" w:qFormat="1"/>
     <w:lsdException w:name="heading 2" w:semiHidden="1" w:uiPriority="9" w:unhideWhenUsed="1" w:qFormat="1"/>
@@ -4857,7 +4959,6 @@
     <w:lsdException w:name="HTML Sample" w:semiHidden="1" w:unhideWhenUsed="1"/>
     <w:lsdException w:name="HTML Typewriter" w:semiHidden="1" w:unhideWhenUsed="1"/>
     <w:lsdException w:name="HTML Variable" w:semiHidden="1" w:unhideWhenUsed="1"/>
-    <w:lsdException w:name="Normal Table" w:semiHidden="1" w:unhideWhenUsed="1"/>
     <w:lsdException w:name="annotation subject" w:semiHidden="1" w:unhideWhenUsed="1"/>
     <w:lsdException w:name="No List" w:semiHidden="1" w:unhideWhenUsed="1"/>
     <w:lsdException w:name="Outline List 1" w:semiHidden="1" w:unhideWhenUsed="1"/>
@@ -4904,10 +5005,8 @@
     <w:lsdException w:name="Table Subtle 2" w:semiHidden="1" w:unhideWhenUsed="1"/>
     <w:lsdException w:name="Table Web 1" w:semiHidden="1" w:unhideWhenUsed="1"/>
     <w:lsdException w:name="Table Web 2" w:semiHidden="1" w:unhideWhenUsed="1"/>
-    <w:lsdException w:name="Table Web 3" w:semiHidden="1" w:unhideWhenUsed="1"/>
     <w:lsdException w:name="Balloon Text" w:semiHidden="1" w:unhideWhenUsed="1"/>
     <w:lsdException w:name="Table Grid" w:uiPriority="59"/>
-    <w:lsdException w:name="Table Theme" w:semiHidden="1" w:unhideWhenUsed="1"/>
     <w:lsdException w:name="Placeholder Text" w:semiHidden="1"/>
     <w:lsdException w:name="No Spacing" w:uiPriority="1" w:qFormat="1"/>
     <w:lsdException w:name="Light Shading" w:uiPriority="60"/>
@@ -5127,6 +5226,7 @@
     <w:lsdException w:name="Smart Hyperlink" w:semiHidden="1" w:unhideWhenUsed="1"/>
     <w:lsdException w:name="Hashtag" w:semiHidden="1" w:unhideWhenUsed="1"/>
     <w:lsdException w:name="Unresolved Mention" w:semiHidden="1" w:unhideWhenUsed="1"/>
+    <w:lsdException w:name="Smart Link" w:semiHidden="1" w:unhideWhenUsed="1"/>
   </w:latentStyles>
   <w:style w:type="paragraph" w:default="1" w:styleId="Normal">
     <w:name w:val="Normal"/>

</xml_diff>